<commit_message>
Se actualiza el documento de diseño
</commit_message>
<xml_diff>
--- a/doc/01 Documento de diseño.docx
+++ b/doc/01 Documento de diseño.docx
@@ -7,22 +7,252 @@
         <w:pStyle w:val="Ttulo"/>
         <w:jc w:val="center"/>
       </w:pPr>
+      <w:r>
+        <w:t>Documento de diseño</w:t>
+      </w:r>
+    </w:p>
+    <w:p/>
+    <w:p>
+      <w:pPr>
+        <w:pStyle w:val="Ttulo2"/>
+      </w:pPr>
+      <w:r>
+        <w:t xml:space="preserve">Diagrama de </w:t>
+      </w:r>
+      <w:r>
+        <w:t>sistema</w:t>
+      </w:r>
+    </w:p>
+    <w:p/>
+    <w:p>
+      <w:r>
+        <w:rPr>
+          <w:noProof/>
+          <w:lang w:eastAsia="es-ES"/>
+        </w:rPr>
+        <w:drawing>
+          <wp:inline distT="0" distB="0" distL="0" distR="0">
+            <wp:extent cx="5400040" cy="3246120"/>
+            <wp:effectExtent l="0" t="0" r="0" b="0"/>
+            <wp:docPr id="2" name="Imagen 2"/>
+            <wp:cNvGraphicFramePr>
+              <a:graphicFrameLocks xmlns:a="http://schemas.openxmlformats.org/drawingml/2006/main" noChangeAspect="1"/>
+            </wp:cNvGraphicFramePr>
+            <a:graphic xmlns:a="http://schemas.openxmlformats.org/drawingml/2006/main">
+              <a:graphicData uri="http://schemas.openxmlformats.org/drawingml/2006/picture">
+                <pic:pic xmlns:pic="http://schemas.openxmlformats.org/drawingml/2006/picture">
+                  <pic:nvPicPr>
+                    <pic:cNvPr id="2" name="Systema_context.drawio.png"/>
+                    <pic:cNvPicPr/>
+                  </pic:nvPicPr>
+                  <pic:blipFill>
+                    <a:blip r:embed="rId7">
+                      <a:extLst>
+                        <a:ext uri="{28A0092B-C50C-407E-A947-70E740481C1C}">
+                          <a14:useLocalDpi xmlns:a14="http://schemas.microsoft.com/office/drawing/2010/main" val="0"/>
+                        </a:ext>
+                      </a:extLst>
+                    </a:blip>
+                    <a:stretch>
+                      <a:fillRect/>
+                    </a:stretch>
+                  </pic:blipFill>
+                  <pic:spPr>
+                    <a:xfrm>
+                      <a:off x="0" y="0"/>
+                      <a:ext cx="5400040" cy="3246120"/>
+                    </a:xfrm>
+                    <a:prstGeom prst="rect">
+                      <a:avLst/>
+                    </a:prstGeom>
+                  </pic:spPr>
+                </pic:pic>
+              </a:graphicData>
+            </a:graphic>
+          </wp:inline>
+        </w:drawing>
+      </w:r>
+    </w:p>
+    <w:p/>
+    <w:p>
+      <w:pPr>
+        <w:jc w:val="both"/>
+      </w:pPr>
+      <w:r>
+        <w:t xml:space="preserve">El sistema de análisis de sentimientos </w:t>
+      </w:r>
+      <w:r>
+        <w:t xml:space="preserve">ideado para esta práctica </w:t>
+      </w:r>
+      <w:r>
+        <w:t>est</w:t>
+      </w:r>
+      <w:r>
+        <w:t>á formado por:</w:t>
+      </w:r>
+    </w:p>
+    <w:p>
+      <w:pPr>
+        <w:pStyle w:val="Prrafodelista"/>
+        <w:numPr>
+          <w:ilvl w:val="0"/>
+          <w:numId w:val="4"/>
+        </w:numPr>
+        <w:jc w:val="both"/>
+      </w:pPr>
+      <w:r>
+        <w:t xml:space="preserve">Kafka: </w:t>
+      </w:r>
+      <w:r>
+        <w:t>sistema para</w:t>
+      </w:r>
+      <w:r>
+        <w:t xml:space="preserve"> p</w:t>
+      </w:r>
+      <w:r>
+        <w:t>ara</w:t>
+      </w:r>
+      <w:r>
+        <w:t xml:space="preserve"> gara</w:t>
+      </w:r>
+      <w:r>
+        <w:t>ntizar la integridad de la información recibida</w:t>
+      </w:r>
+      <w:r>
+        <w:t>.</w:t>
+      </w:r>
+    </w:p>
+    <w:p>
+      <w:pPr>
+        <w:pStyle w:val="Prrafodelista"/>
+        <w:numPr>
+          <w:ilvl w:val="0"/>
+          <w:numId w:val="4"/>
+        </w:numPr>
+        <w:jc w:val="both"/>
+      </w:pPr>
+      <w:proofErr w:type="spellStart"/>
+      <w:r>
+        <w:t>ksqlDB</w:t>
+      </w:r>
+      <w:proofErr w:type="spellEnd"/>
+      <w:r>
+        <w:t xml:space="preserve">: sistema </w:t>
+      </w:r>
+      <w:r>
+        <w:t>para el almacenamiento de los resultados del análisis</w:t>
+      </w:r>
+      <w:r>
+        <w:t>.</w:t>
+      </w:r>
+    </w:p>
+    <w:p>
+      <w:pPr>
+        <w:jc w:val="both"/>
+      </w:pPr>
+      <w:r>
+        <w:t>Se podría haber dotado al sistema de una base de datos (</w:t>
+      </w:r>
+      <w:proofErr w:type="spellStart"/>
+      <w:r>
+        <w:t>MongoDB</w:t>
+      </w:r>
+      <w:proofErr w:type="spellEnd"/>
+      <w:r>
+        <w:t xml:space="preserve">) </w:t>
+      </w:r>
+      <w:r>
+        <w:t xml:space="preserve">para el almacenamiento </w:t>
+      </w:r>
+      <w:r>
+        <w:t xml:space="preserve">persistente </w:t>
+      </w:r>
+      <w:r>
+        <w:t>de los resultados del análisis</w:t>
+      </w:r>
+      <w:r>
+        <w:t>, pero se ha optado por almacenar los datos en directorios locales.</w:t>
+      </w:r>
+    </w:p>
+    <w:p>
+      <w:pPr>
+        <w:jc w:val="both"/>
+      </w:pPr>
+      <w:r>
+        <w:t>E</w:t>
+      </w:r>
+      <w:r>
+        <w:t>ste sistema recopil</w:t>
+      </w:r>
+      <w:r>
+        <w:t>a</w:t>
+      </w:r>
+      <w:r>
+        <w:t xml:space="preserve"> los tweets de una red social</w:t>
+      </w:r>
+      <w:r>
+        <w:t xml:space="preserve"> y los procesa para ponerlos a disposición a través de </w:t>
+      </w:r>
+      <w:proofErr w:type="spellStart"/>
+      <w:r>
+        <w:t>ksqlDB</w:t>
+      </w:r>
+      <w:proofErr w:type="spellEnd"/>
+      <w:r>
+        <w:t xml:space="preserve">. El departamento de ingeniería de datos convierte los datos </w:t>
+      </w:r>
+      <w:r>
+        <w:t xml:space="preserve">en productos </w:t>
+      </w:r>
+      <w:r>
+        <w:t xml:space="preserve">con valor para la empresa. El departamento de arquitectura de datos (con el </w:t>
+      </w:r>
+      <w:proofErr w:type="spellStart"/>
+      <w:r>
+        <w:t>feedback</w:t>
+      </w:r>
+      <w:proofErr w:type="spellEnd"/>
+      <w:r>
+        <w:t xml:space="preserve"> de ingeniería) incluye modificaciones de diseño para mejorar algún aspecto del sistema. Finalmente, el departamento de desarrollo se encargar</w:t>
+      </w:r>
+      <w:r>
+        <w:t>á en implementar el diseño de arquitectura para mejorar el sistema de análisis de sentimiento.</w:t>
+      </w:r>
       <w:bookmarkStart w:id="0" w:name="_GoBack"/>
       <w:bookmarkEnd w:id="0"/>
-      <w:r>
-        <w:t>Documento de diseño</w:t>
-      </w:r>
-    </w:p>
-    <w:p/>
+    </w:p>
+    <w:p>
+      <w:pPr>
+        <w:jc w:val="both"/>
+      </w:pPr>
+    </w:p>
+    <w:p>
+      <w:pPr>
+        <w:jc w:val="both"/>
+      </w:pPr>
+    </w:p>
+    <w:p>
+      <w:pPr>
+        <w:rPr>
+          <w:rFonts w:asciiTheme="majorHAnsi" w:eastAsiaTheme="majorEastAsia" w:hAnsiTheme="majorHAnsi" w:cstheme="majorBidi"/>
+          <w:color w:val="2E74B5" w:themeColor="accent1" w:themeShade="BF"/>
+          <w:sz w:val="26"/>
+          <w:szCs w:val="26"/>
+        </w:rPr>
+      </w:pPr>
+      <w:r>
+        <w:br w:type="page"/>
+      </w:r>
+    </w:p>
     <w:p>
       <w:pPr>
         <w:pStyle w:val="Ttulo2"/>
       </w:pPr>
       <w:r>
-        <w:t>Diagrama de arquitectura de componentes</w:t>
-      </w:r>
-    </w:p>
-    <w:p/>
+        <w:lastRenderedPageBreak/>
+        <w:t>Diagrama de componentes</w:t>
+      </w:r>
+    </w:p>
     <w:p>
       <w:pPr>
         <w:jc w:val="center"/>
@@ -48,7 +278,7 @@
                     <pic:cNvPicPr/>
                   </pic:nvPicPr>
                   <pic:blipFill>
-                    <a:blip r:embed="rId7">
+                    <a:blip r:embed="rId8">
                       <a:extLst>
                         <a:ext uri="{28A0092B-C50C-407E-A947-70E740481C1C}">
                           <a14:useLocalDpi xmlns:a14="http://schemas.microsoft.com/office/drawing/2010/main"/>
@@ -78,15 +308,6 @@
     <w:p/>
     <w:p>
       <w:pPr>
-        <w:pStyle w:val="Ttulo2"/>
-      </w:pPr>
-      <w:r>
-        <w:t>Descripción de componentes</w:t>
-      </w:r>
-    </w:p>
-    <w:p/>
-    <w:p>
-      <w:pPr>
         <w:pStyle w:val="Ttulo3"/>
       </w:pPr>
       <w:r>
@@ -357,7 +578,6 @@
               <w:jc w:val="both"/>
             </w:pPr>
             <w:r>
-              <w:lastRenderedPageBreak/>
               <w:t>P</w:t>
             </w:r>
             <w:r>
@@ -393,7 +613,6 @@
           </w:tcPr>
           <w:p>
             <w:r>
-              <w:lastRenderedPageBreak/>
               <w:t>Sí</w:t>
             </w:r>
           </w:p>
@@ -407,7 +626,6 @@
           <w:p>
             <w:proofErr w:type="spellStart"/>
             <w:r>
-              <w:lastRenderedPageBreak/>
               <w:t>ksqldb</w:t>
             </w:r>
             <w:proofErr w:type="spellEnd"/>
@@ -804,14 +1022,12 @@
         <w:jc w:val="both"/>
       </w:pPr>
     </w:p>
-    <w:p/>
     <w:p>
       <w:pPr>
         <w:pStyle w:val="Ttulo3"/>
       </w:pPr>
       <w:proofErr w:type="spellStart"/>
       <w:r>
-        <w:lastRenderedPageBreak/>
         <w:t>ksqlDB</w:t>
       </w:r>
       <w:proofErr w:type="spellEnd"/>
@@ -871,62 +1087,8 @@
     </w:p>
     <w:p>
       <w:pPr>
-        <w:jc w:val="center"/>
-      </w:pPr>
-      <w:r>
-        <w:rPr>
-          <w:noProof/>
-          <w:lang w:eastAsia="es-ES"/>
-        </w:rPr>
-        <w:drawing>
-          <wp:inline distT="0" distB="0" distL="0" distR="0">
-            <wp:extent cx="4335145" cy="2141855"/>
-            <wp:effectExtent l="0" t="0" r="8255" b="0"/>
-            <wp:docPr id="4" name="Imagen 4" descr="https://www.paradigmadigital.com/assets/img/resize/small/image2_9693119091.png"/>
-            <wp:cNvGraphicFramePr>
-              <a:graphicFrameLocks xmlns:a="http://schemas.openxmlformats.org/drawingml/2006/main" noChangeAspect="1"/>
-            </wp:cNvGraphicFramePr>
-            <a:graphic xmlns:a="http://schemas.openxmlformats.org/drawingml/2006/main">
-              <a:graphicData uri="http://schemas.openxmlformats.org/drawingml/2006/picture">
-                <pic:pic xmlns:pic="http://schemas.openxmlformats.org/drawingml/2006/picture">
-                  <pic:nvPicPr>
-                    <pic:cNvPr id="0" name="Picture 1" descr="https://www.paradigmadigital.com/assets/img/resize/small/image2_9693119091.png"/>
-                    <pic:cNvPicPr>
-                      <a:picLocks noChangeAspect="1" noChangeArrowheads="1"/>
-                    </pic:cNvPicPr>
-                  </pic:nvPicPr>
-                  <pic:blipFill>
-                    <a:blip r:embed="rId8">
-                      <a:extLst>
-                        <a:ext uri="{28A0092B-C50C-407E-A947-70E740481C1C}">
-                          <a14:useLocalDpi xmlns:a14="http://schemas.microsoft.com/office/drawing/2010/main"/>
-                        </a:ext>
-                      </a:extLst>
-                    </a:blip>
-                    <a:srcRect/>
-                    <a:stretch>
-                      <a:fillRect/>
-                    </a:stretch>
-                  </pic:blipFill>
-                  <pic:spPr bwMode="auto">
-                    <a:xfrm>
-                      <a:off x="0" y="0"/>
-                      <a:ext cx="4335145" cy="2141855"/>
-                    </a:xfrm>
-                    <a:prstGeom prst="rect">
-                      <a:avLst/>
-                    </a:prstGeom>
-                    <a:noFill/>
-                    <a:ln>
-                      <a:noFill/>
-                    </a:ln>
-                  </pic:spPr>
-                </pic:pic>
-              </a:graphicData>
-            </a:graphic>
-          </wp:inline>
-        </w:drawing>
-      </w:r>
+        <w:jc w:val="both"/>
+      </w:pPr>
     </w:p>
     <w:p>
       <w:pPr>
@@ -1012,27 +1174,14 @@
         <w:r>
           <w:t>/</w:t>
         </w:r>
-        <w:r>
-          <w:fldChar w:fldCharType="begin"/>
-        </w:r>
-        <w:r>
-          <w:instrText xml:space="preserve"> NUMPAGES   \* MERGEFORMAT </w:instrText>
-        </w:r>
-        <w:r>
-          <w:fldChar w:fldCharType="separate"/>
-        </w:r>
-        <w:r>
-          <w:rPr>
-            <w:noProof/>
-          </w:rPr>
-          <w:t>3</w:t>
-        </w:r>
-        <w:r>
-          <w:rPr>
-            <w:noProof/>
-          </w:rPr>
-          <w:fldChar w:fldCharType="end"/>
-        </w:r>
+        <w:fldSimple w:instr=" NUMPAGES   \* MERGEFORMAT ">
+          <w:r>
+            <w:rPr>
+              <w:noProof/>
+            </w:rPr>
+            <w:t>3</w:t>
+          </w:r>
+        </w:fldSimple>
       </w:p>
     </w:sdtContent>
   </w:sdt>
@@ -1072,6 +1221,230 @@
 <file path=word/numbering.xml><?xml version="1.0" encoding="utf-8"?>
 <w:numbering xmlns:wpc="http://schemas.microsoft.com/office/word/2010/wordprocessingCanvas" xmlns:cx="http://schemas.microsoft.com/office/drawing/2014/chartex" xmlns:mc="http://schemas.openxmlformats.org/markup-compatibility/2006" xmlns:o="urn:schemas-microsoft-com:office:office" xmlns:r="http://schemas.openxmlformats.org/officeDocument/2006/relationships" xmlns:m="http://schemas.openxmlformats.org/officeDocument/2006/math" xmlns:v="urn:schemas-microsoft-com:vml" xmlns:wp14="http://schemas.microsoft.com/office/word/2010/wordprocessingDrawing" xmlns:wp="http://schemas.openxmlformats.org/drawingml/2006/wordprocessingDrawing" xmlns:w10="urn:schemas-microsoft-com:office:word" xmlns:w="http://schemas.openxmlformats.org/wordprocessingml/2006/main" xmlns:w14="http://schemas.microsoft.com/office/word/2010/wordml" xmlns:w15="http://schemas.microsoft.com/office/word/2012/wordml" xmlns:w16se="http://schemas.microsoft.com/office/word/2015/wordml/symex" xmlns:wpg="http://schemas.microsoft.com/office/word/2010/wordprocessingGroup" xmlns:wpi="http://schemas.microsoft.com/office/word/2010/wordprocessingInk" xmlns:wne="http://schemas.microsoft.com/office/word/2006/wordml" xmlns:wps="http://schemas.microsoft.com/office/word/2010/wordprocessingShape" mc:Ignorable="w14 w15 w16se wp14">
   <w:abstractNum w:abstractNumId="0" w15:restartNumberingAfterBreak="0">
+    <w:nsid w:val="15FC0D22"/>
+    <w:multiLevelType w:val="hybridMultilevel"/>
+    <w:tmpl w:val="98A0B506"/>
+    <w:lvl w:ilvl="0" w:tplc="C04219F8">
+      <w:numFmt w:val="bullet"/>
+      <w:lvlText w:val="-"/>
+      <w:lvlJc w:val="left"/>
+      <w:pPr>
+        <w:ind w:left="720" w:hanging="360"/>
+      </w:pPr>
+      <w:rPr>
+        <w:rFonts w:ascii="Calibri" w:eastAsiaTheme="minorHAnsi" w:hAnsi="Calibri" w:cs="Calibri" w:hint="default"/>
+      </w:rPr>
+    </w:lvl>
+    <w:lvl w:ilvl="1" w:tplc="0C0A0003" w:tentative="1">
+      <w:start w:val="1"/>
+      <w:numFmt w:val="bullet"/>
+      <w:lvlText w:val="o"/>
+      <w:lvlJc w:val="left"/>
+      <w:pPr>
+        <w:ind w:left="1440" w:hanging="360"/>
+      </w:pPr>
+      <w:rPr>
+        <w:rFonts w:ascii="Courier New" w:hAnsi="Courier New" w:cs="Courier New" w:hint="default"/>
+      </w:rPr>
+    </w:lvl>
+    <w:lvl w:ilvl="2" w:tplc="0C0A0005" w:tentative="1">
+      <w:start w:val="1"/>
+      <w:numFmt w:val="bullet"/>
+      <w:lvlText w:val=""/>
+      <w:lvlJc w:val="left"/>
+      <w:pPr>
+        <w:ind w:left="2160" w:hanging="360"/>
+      </w:pPr>
+      <w:rPr>
+        <w:rFonts w:ascii="Wingdings" w:hAnsi="Wingdings" w:hint="default"/>
+      </w:rPr>
+    </w:lvl>
+    <w:lvl w:ilvl="3" w:tplc="0C0A0001" w:tentative="1">
+      <w:start w:val="1"/>
+      <w:numFmt w:val="bullet"/>
+      <w:lvlText w:val=""/>
+      <w:lvlJc w:val="left"/>
+      <w:pPr>
+        <w:ind w:left="2880" w:hanging="360"/>
+      </w:pPr>
+      <w:rPr>
+        <w:rFonts w:ascii="Symbol" w:hAnsi="Symbol" w:hint="default"/>
+      </w:rPr>
+    </w:lvl>
+    <w:lvl w:ilvl="4" w:tplc="0C0A0003" w:tentative="1">
+      <w:start w:val="1"/>
+      <w:numFmt w:val="bullet"/>
+      <w:lvlText w:val="o"/>
+      <w:lvlJc w:val="left"/>
+      <w:pPr>
+        <w:ind w:left="3600" w:hanging="360"/>
+      </w:pPr>
+      <w:rPr>
+        <w:rFonts w:ascii="Courier New" w:hAnsi="Courier New" w:cs="Courier New" w:hint="default"/>
+      </w:rPr>
+    </w:lvl>
+    <w:lvl w:ilvl="5" w:tplc="0C0A0005" w:tentative="1">
+      <w:start w:val="1"/>
+      <w:numFmt w:val="bullet"/>
+      <w:lvlText w:val=""/>
+      <w:lvlJc w:val="left"/>
+      <w:pPr>
+        <w:ind w:left="4320" w:hanging="360"/>
+      </w:pPr>
+      <w:rPr>
+        <w:rFonts w:ascii="Wingdings" w:hAnsi="Wingdings" w:hint="default"/>
+      </w:rPr>
+    </w:lvl>
+    <w:lvl w:ilvl="6" w:tplc="0C0A0001" w:tentative="1">
+      <w:start w:val="1"/>
+      <w:numFmt w:val="bullet"/>
+      <w:lvlText w:val=""/>
+      <w:lvlJc w:val="left"/>
+      <w:pPr>
+        <w:ind w:left="5040" w:hanging="360"/>
+      </w:pPr>
+      <w:rPr>
+        <w:rFonts w:ascii="Symbol" w:hAnsi="Symbol" w:hint="default"/>
+      </w:rPr>
+    </w:lvl>
+    <w:lvl w:ilvl="7" w:tplc="0C0A0003" w:tentative="1">
+      <w:start w:val="1"/>
+      <w:numFmt w:val="bullet"/>
+      <w:lvlText w:val="o"/>
+      <w:lvlJc w:val="left"/>
+      <w:pPr>
+        <w:ind w:left="5760" w:hanging="360"/>
+      </w:pPr>
+      <w:rPr>
+        <w:rFonts w:ascii="Courier New" w:hAnsi="Courier New" w:cs="Courier New" w:hint="default"/>
+      </w:rPr>
+    </w:lvl>
+    <w:lvl w:ilvl="8" w:tplc="0C0A0005" w:tentative="1">
+      <w:start w:val="1"/>
+      <w:numFmt w:val="bullet"/>
+      <w:lvlText w:val=""/>
+      <w:lvlJc w:val="left"/>
+      <w:pPr>
+        <w:ind w:left="6480" w:hanging="360"/>
+      </w:pPr>
+      <w:rPr>
+        <w:rFonts w:ascii="Wingdings" w:hAnsi="Wingdings" w:hint="default"/>
+      </w:rPr>
+    </w:lvl>
+  </w:abstractNum>
+  <w:abstractNum w:abstractNumId="1" w15:restartNumberingAfterBreak="0">
+    <w:nsid w:val="34F903B8"/>
+    <w:multiLevelType w:val="hybridMultilevel"/>
+    <w:tmpl w:val="E69C7E22"/>
+    <w:lvl w:ilvl="0" w:tplc="E3DAB33E">
+      <w:numFmt w:val="bullet"/>
+      <w:lvlText w:val="-"/>
+      <w:lvlJc w:val="left"/>
+      <w:pPr>
+        <w:ind w:left="720" w:hanging="360"/>
+      </w:pPr>
+      <w:rPr>
+        <w:rFonts w:ascii="Calibri" w:eastAsiaTheme="minorHAnsi" w:hAnsi="Calibri" w:cs="Calibri" w:hint="default"/>
+      </w:rPr>
+    </w:lvl>
+    <w:lvl w:ilvl="1" w:tplc="0C0A0003" w:tentative="1">
+      <w:start w:val="1"/>
+      <w:numFmt w:val="bullet"/>
+      <w:lvlText w:val="o"/>
+      <w:lvlJc w:val="left"/>
+      <w:pPr>
+        <w:ind w:left="1440" w:hanging="360"/>
+      </w:pPr>
+      <w:rPr>
+        <w:rFonts w:ascii="Courier New" w:hAnsi="Courier New" w:cs="Courier New" w:hint="default"/>
+      </w:rPr>
+    </w:lvl>
+    <w:lvl w:ilvl="2" w:tplc="0C0A0005" w:tentative="1">
+      <w:start w:val="1"/>
+      <w:numFmt w:val="bullet"/>
+      <w:lvlText w:val=""/>
+      <w:lvlJc w:val="left"/>
+      <w:pPr>
+        <w:ind w:left="2160" w:hanging="360"/>
+      </w:pPr>
+      <w:rPr>
+        <w:rFonts w:ascii="Wingdings" w:hAnsi="Wingdings" w:hint="default"/>
+      </w:rPr>
+    </w:lvl>
+    <w:lvl w:ilvl="3" w:tplc="0C0A0001" w:tentative="1">
+      <w:start w:val="1"/>
+      <w:numFmt w:val="bullet"/>
+      <w:lvlText w:val=""/>
+      <w:lvlJc w:val="left"/>
+      <w:pPr>
+        <w:ind w:left="2880" w:hanging="360"/>
+      </w:pPr>
+      <w:rPr>
+        <w:rFonts w:ascii="Symbol" w:hAnsi="Symbol" w:hint="default"/>
+      </w:rPr>
+    </w:lvl>
+    <w:lvl w:ilvl="4" w:tplc="0C0A0003" w:tentative="1">
+      <w:start w:val="1"/>
+      <w:numFmt w:val="bullet"/>
+      <w:lvlText w:val="o"/>
+      <w:lvlJc w:val="left"/>
+      <w:pPr>
+        <w:ind w:left="3600" w:hanging="360"/>
+      </w:pPr>
+      <w:rPr>
+        <w:rFonts w:ascii="Courier New" w:hAnsi="Courier New" w:cs="Courier New" w:hint="default"/>
+      </w:rPr>
+    </w:lvl>
+    <w:lvl w:ilvl="5" w:tplc="0C0A0005" w:tentative="1">
+      <w:start w:val="1"/>
+      <w:numFmt w:val="bullet"/>
+      <w:lvlText w:val=""/>
+      <w:lvlJc w:val="left"/>
+      <w:pPr>
+        <w:ind w:left="4320" w:hanging="360"/>
+      </w:pPr>
+      <w:rPr>
+        <w:rFonts w:ascii="Wingdings" w:hAnsi="Wingdings" w:hint="default"/>
+      </w:rPr>
+    </w:lvl>
+    <w:lvl w:ilvl="6" w:tplc="0C0A0001" w:tentative="1">
+      <w:start w:val="1"/>
+      <w:numFmt w:val="bullet"/>
+      <w:lvlText w:val=""/>
+      <w:lvlJc w:val="left"/>
+      <w:pPr>
+        <w:ind w:left="5040" w:hanging="360"/>
+      </w:pPr>
+      <w:rPr>
+        <w:rFonts w:ascii="Symbol" w:hAnsi="Symbol" w:hint="default"/>
+      </w:rPr>
+    </w:lvl>
+    <w:lvl w:ilvl="7" w:tplc="0C0A0003" w:tentative="1">
+      <w:start w:val="1"/>
+      <w:numFmt w:val="bullet"/>
+      <w:lvlText w:val="o"/>
+      <w:lvlJc w:val="left"/>
+      <w:pPr>
+        <w:ind w:left="5760" w:hanging="360"/>
+      </w:pPr>
+      <w:rPr>
+        <w:rFonts w:ascii="Courier New" w:hAnsi="Courier New" w:cs="Courier New" w:hint="default"/>
+      </w:rPr>
+    </w:lvl>
+    <w:lvl w:ilvl="8" w:tplc="0C0A0005" w:tentative="1">
+      <w:start w:val="1"/>
+      <w:numFmt w:val="bullet"/>
+      <w:lvlText w:val=""/>
+      <w:lvlJc w:val="left"/>
+      <w:pPr>
+        <w:ind w:left="6480" w:hanging="360"/>
+      </w:pPr>
+      <w:rPr>
+        <w:rFonts w:ascii="Wingdings" w:hAnsi="Wingdings" w:hint="default"/>
+      </w:rPr>
+    </w:lvl>
+  </w:abstractNum>
+  <w:abstractNum w:abstractNumId="2" w15:restartNumberingAfterBreak="0">
     <w:nsid w:val="41DA1C22"/>
     <w:multiLevelType w:val="hybridMultilevel"/>
     <w:tmpl w:val="CD98D36E"/>
@@ -1183,7 +1556,7 @@
       </w:rPr>
     </w:lvl>
   </w:abstractNum>
-  <w:abstractNum w:abstractNumId="1" w15:restartNumberingAfterBreak="0">
+  <w:abstractNum w:abstractNumId="3" w15:restartNumberingAfterBreak="0">
     <w:nsid w:val="6442041D"/>
     <w:multiLevelType w:val="hybridMultilevel"/>
     <w:tmpl w:val="70EECAA0"/>
@@ -1296,10 +1669,16 @@
     </w:lvl>
   </w:abstractNum>
   <w:num w:numId="1">
-    <w:abstractNumId w:val="1"/>
+    <w:abstractNumId w:val="3"/>
   </w:num>
   <w:num w:numId="2">
+    <w:abstractNumId w:val="2"/>
+  </w:num>
+  <w:num w:numId="3">
     <w:abstractNumId w:val="0"/>
+  </w:num>
+  <w:num w:numId="4">
+    <w:abstractNumId w:val="1"/>
   </w:num>
 </w:numbering>
 </file>
@@ -1786,6 +2165,26 @@
       <w:color w:val="2E74B5" w:themeColor="accent1" w:themeShade="BF"/>
     </w:rPr>
   </w:style>
+  <w:style w:type="paragraph" w:styleId="Ttulo5">
+    <w:name w:val="heading 5"/>
+    <w:basedOn w:val="Normal"/>
+    <w:next w:val="Normal"/>
+    <w:link w:val="Ttulo5Car"/>
+    <w:uiPriority w:val="9"/>
+    <w:unhideWhenUsed/>
+    <w:qFormat/>
+    <w:rsid w:val="00F6385C"/>
+    <w:pPr>
+      <w:keepNext/>
+      <w:keepLines/>
+      <w:spacing w:before="40" w:after="0"/>
+      <w:outlineLvl w:val="4"/>
+    </w:pPr>
+    <w:rPr>
+      <w:rFonts w:asciiTheme="majorHAnsi" w:eastAsiaTheme="majorEastAsia" w:hAnsiTheme="majorHAnsi" w:cstheme="majorBidi"/>
+      <w:color w:val="2E74B5" w:themeColor="accent1" w:themeShade="BF"/>
+    </w:rPr>
+  </w:style>
   <w:style w:type="character" w:default="1" w:styleId="Fuentedeprrafopredeter">
     <w:name w:val="Default Paragraph Font"/>
     <w:uiPriority w:val="1"/>
@@ -1972,6 +2371,17 @@
     <w:link w:val="Piedepgina"/>
     <w:uiPriority w:val="99"/>
     <w:rsid w:val="005D6F67"/>
+  </w:style>
+  <w:style w:type="character" w:customStyle="1" w:styleId="Ttulo5Car">
+    <w:name w:val="Título 5 Car"/>
+    <w:basedOn w:val="Fuentedeprrafopredeter"/>
+    <w:link w:val="Ttulo5"/>
+    <w:uiPriority w:val="9"/>
+    <w:rsid w:val="00F6385C"/>
+    <w:rPr>
+      <w:rFonts w:asciiTheme="majorHAnsi" w:eastAsiaTheme="majorEastAsia" w:hAnsiTheme="majorHAnsi" w:cstheme="majorBidi"/>
+      <w:color w:val="2E74B5" w:themeColor="accent1" w:themeShade="BF"/>
+    </w:rPr>
   </w:style>
 </w:styles>
 </file>

</xml_diff>